<commit_message>
Added the grid selector height
</commit_message>
<xml_diff>
--- a/Xam.DataGrid/Grid Control_Help docs.docx
+++ b/Xam.DataGrid/Grid Control_Help docs.docx
@@ -8,14 +8,12 @@
           <w:b/>
         </w:rPr>
       </w:pPr>
-      <w:proofErr w:type="spellStart"/>
       <w:r>
         <w:rPr>
           <w:b/>
         </w:rPr>
         <w:t>Xam.GridView</w:t>
       </w:r>
-      <w:proofErr w:type="spellEnd"/>
     </w:p>
     <w:p>
       <w:pPr>
@@ -26,15 +24,7 @@
         </w:numPr>
       </w:pPr>
       <w:r>
-        <w:t xml:space="preserve">This control useful to show the list of items in grid view. It’s fully implemented by </w:t>
-      </w:r>
-      <w:proofErr w:type="spellStart"/>
-      <w:r>
-        <w:t>xamarin.forms</w:t>
-      </w:r>
-      <w:proofErr w:type="spellEnd"/>
-      <w:r>
-        <w:t>. It’s not depends on native UI.</w:t>
+        <w:t>This control useful to show the list of items in grid view. It’s fully implemented by xamarin.forms. It’s not depends on native UI.</w:t>
       </w:r>
     </w:p>
     <w:p>
@@ -82,7 +72,6 @@
               </w:rPr>
               <w:t>&lt;</w:t>
             </w:r>
-            <w:proofErr w:type="spellStart"/>
             <w:r>
               <w:rPr>
                 <w:rFonts w:ascii="Consolas" w:hAnsi="Consolas" w:cs="Consolas"/>
@@ -110,7 +99,6 @@
               </w:rPr>
               <w:t>XFDataGridControl</w:t>
             </w:r>
-            <w:proofErr w:type="spellEnd"/>
             <w:r>
               <w:rPr>
                 <w:rFonts w:ascii="Consolas" w:hAnsi="Consolas" w:cs="Consolas"/>
@@ -118,9 +106,26 @@
                 <w:sz w:val="19"/>
                 <w:szCs w:val="19"/>
               </w:rPr>
-              <w:t xml:space="preserve"> </w:t>
-            </w:r>
-            <w:proofErr w:type="spellStart"/>
+              <w:t xml:space="preserve"> ItemsSource</w:t>
+            </w:r>
+            <w:r>
+              <w:rPr>
+                <w:rFonts w:ascii="Consolas" w:hAnsi="Consolas" w:cs="Consolas"/>
+                <w:color w:val="0000FF"/>
+                <w:sz w:val="19"/>
+                <w:szCs w:val="19"/>
+              </w:rPr>
+              <w:t>="{</w:t>
+            </w:r>
+            <w:r>
+              <w:rPr>
+                <w:rFonts w:ascii="Consolas" w:hAnsi="Consolas" w:cs="Consolas"/>
+                <w:color w:val="A31515"/>
+                <w:sz w:val="19"/>
+                <w:szCs w:val="19"/>
+              </w:rPr>
+              <w:t>Binding</w:t>
+            </w:r>
             <w:r>
               <w:rPr>
                 <w:rFonts w:ascii="Consolas" w:hAnsi="Consolas" w:cs="Consolas"/>
@@ -128,9 +133,8 @@
                 <w:sz w:val="19"/>
                 <w:szCs w:val="19"/>
               </w:rPr>
-              <w:t>ItemsSource</w:t>
-            </w:r>
-            <w:proofErr w:type="spellEnd"/>
+              <w:t xml:space="preserve"> Itemsource</w:t>
+            </w:r>
             <w:r>
               <w:rPr>
                 <w:rFonts w:ascii="Consolas" w:hAnsi="Consolas" w:cs="Consolas"/>
@@ -138,16 +142,7 @@
                 <w:sz w:val="19"/>
                 <w:szCs w:val="19"/>
               </w:rPr>
-              <w:t>="{</w:t>
-            </w:r>
-            <w:r>
-              <w:rPr>
-                <w:rFonts w:ascii="Consolas" w:hAnsi="Consolas" w:cs="Consolas"/>
-                <w:color w:val="A31515"/>
-                <w:sz w:val="19"/>
-                <w:szCs w:val="19"/>
-              </w:rPr>
-              <w:t>Binding</w:t>
+              <w:t>}"</w:t>
             </w:r>
             <w:r>
               <w:rPr>
@@ -156,9 +151,17 @@
                 <w:sz w:val="19"/>
                 <w:szCs w:val="19"/>
               </w:rPr>
-              <w:t xml:space="preserve"> </w:t>
-            </w:r>
-            <w:proofErr w:type="spellStart"/>
+              <w:t xml:space="preserve"> EnablePagination</w:t>
+            </w:r>
+            <w:r>
+              <w:rPr>
+                <w:rFonts w:ascii="Consolas" w:hAnsi="Consolas" w:cs="Consolas"/>
+                <w:color w:val="0000FF"/>
+                <w:sz w:val="19"/>
+                <w:szCs w:val="19"/>
+              </w:rPr>
+              <w:t>="True"</w:t>
+            </w:r>
             <w:r>
               <w:rPr>
                 <w:rFonts w:ascii="Consolas" w:hAnsi="Consolas" w:cs="Consolas"/>
@@ -166,9 +169,8 @@
                 <w:sz w:val="19"/>
                 <w:szCs w:val="19"/>
               </w:rPr>
-              <w:t>Itemsource</w:t>
-            </w:r>
-            <w:proofErr w:type="spellEnd"/>
+              <w:t xml:space="preserve"> ShowRecordPerPages</w:t>
+            </w:r>
             <w:r>
               <w:rPr>
                 <w:rFonts w:ascii="Consolas" w:hAnsi="Consolas" w:cs="Consolas"/>
@@ -176,7 +178,7 @@
                 <w:sz w:val="19"/>
                 <w:szCs w:val="19"/>
               </w:rPr>
-              <w:t>}"</w:t>
+              <w:t>="12"</w:t>
             </w:r>
             <w:r>
               <w:rPr>
@@ -185,9 +187,17 @@
                 <w:sz w:val="19"/>
                 <w:szCs w:val="19"/>
               </w:rPr>
-              <w:t xml:space="preserve"> </w:t>
-            </w:r>
-            <w:proofErr w:type="spellStart"/>
+              <w:t xml:space="preserve"> GridBorderColor</w:t>
+            </w:r>
+            <w:r>
+              <w:rPr>
+                <w:rFonts w:ascii="Consolas" w:hAnsi="Consolas" w:cs="Consolas"/>
+                <w:color w:val="0000FF"/>
+                <w:sz w:val="19"/>
+                <w:szCs w:val="19"/>
+              </w:rPr>
+              <w:t>="Blue"</w:t>
+            </w:r>
             <w:r>
               <w:rPr>
                 <w:rFonts w:ascii="Consolas" w:hAnsi="Consolas" w:cs="Consolas"/>
@@ -195,9 +205,8 @@
                 <w:sz w:val="19"/>
                 <w:szCs w:val="19"/>
               </w:rPr>
-              <w:t>EnablePagination</w:t>
-            </w:r>
-            <w:proofErr w:type="spellEnd"/>
+              <w:t xml:space="preserve"> HorizontalOptions</w:t>
+            </w:r>
             <w:r>
               <w:rPr>
                 <w:rFonts w:ascii="Consolas" w:hAnsi="Consolas" w:cs="Consolas"/>
@@ -205,7 +214,7 @@
                 <w:sz w:val="19"/>
                 <w:szCs w:val="19"/>
               </w:rPr>
-              <w:t>="True"</w:t>
+              <w:t>="FillAndExpand"</w:t>
             </w:r>
             <w:r>
               <w:rPr>
@@ -214,19 +223,8 @@
                 <w:sz w:val="19"/>
                 <w:szCs w:val="19"/>
               </w:rPr>
-              <w:t xml:space="preserve"> </w:t>
-            </w:r>
-            <w:proofErr w:type="spellStart"/>
-            <w:r>
-              <w:rPr>
-                <w:rFonts w:ascii="Consolas" w:hAnsi="Consolas" w:cs="Consolas"/>
-                <w:color w:val="FF0000"/>
-                <w:sz w:val="19"/>
-                <w:szCs w:val="19"/>
-              </w:rPr>
-              <w:t>ShowRecordPerPages</w:t>
-            </w:r>
-            <w:proofErr w:type="spellEnd"/>
+              <w:t xml:space="preserve"> VerticalOptions</w:t>
+            </w:r>
             <w:r>
               <w:rPr>
                 <w:rFonts w:ascii="Consolas" w:hAnsi="Consolas" w:cs="Consolas"/>
@@ -234,134 +232,7 @@
                 <w:sz w:val="19"/>
                 <w:szCs w:val="19"/>
               </w:rPr>
-              <w:t>="12"</w:t>
-            </w:r>
-            <w:r>
-              <w:rPr>
-                <w:rFonts w:ascii="Consolas" w:hAnsi="Consolas" w:cs="Consolas"/>
-                <w:color w:val="FF0000"/>
-                <w:sz w:val="19"/>
-                <w:szCs w:val="19"/>
-              </w:rPr>
-              <w:t xml:space="preserve"> </w:t>
-            </w:r>
-            <w:proofErr w:type="spellStart"/>
-            <w:r>
-              <w:rPr>
-                <w:rFonts w:ascii="Consolas" w:hAnsi="Consolas" w:cs="Consolas"/>
-                <w:color w:val="FF0000"/>
-                <w:sz w:val="19"/>
-                <w:szCs w:val="19"/>
-              </w:rPr>
-              <w:t>GridBorderColor</w:t>
-            </w:r>
-            <w:proofErr w:type="spellEnd"/>
-            <w:r>
-              <w:rPr>
-                <w:rFonts w:ascii="Consolas" w:hAnsi="Consolas" w:cs="Consolas"/>
-                <w:color w:val="0000FF"/>
-                <w:sz w:val="19"/>
-                <w:szCs w:val="19"/>
-              </w:rPr>
-              <w:t>="Blue"</w:t>
-            </w:r>
-            <w:r>
-              <w:rPr>
-                <w:rFonts w:ascii="Consolas" w:hAnsi="Consolas" w:cs="Consolas"/>
-                <w:color w:val="FF0000"/>
-                <w:sz w:val="19"/>
-                <w:szCs w:val="19"/>
-              </w:rPr>
-              <w:t xml:space="preserve"> </w:t>
-            </w:r>
-            <w:proofErr w:type="spellStart"/>
-            <w:r>
-              <w:rPr>
-                <w:rFonts w:ascii="Consolas" w:hAnsi="Consolas" w:cs="Consolas"/>
-                <w:color w:val="FF0000"/>
-                <w:sz w:val="19"/>
-                <w:szCs w:val="19"/>
-              </w:rPr>
-              <w:t>HorizontalOptions</w:t>
-            </w:r>
-            <w:proofErr w:type="spellEnd"/>
-            <w:r>
-              <w:rPr>
-                <w:rFonts w:ascii="Consolas" w:hAnsi="Consolas" w:cs="Consolas"/>
-                <w:color w:val="0000FF"/>
-                <w:sz w:val="19"/>
-                <w:szCs w:val="19"/>
-              </w:rPr>
-              <w:t>="</w:t>
-            </w:r>
-            <w:proofErr w:type="spellStart"/>
-            <w:r>
-              <w:rPr>
-                <w:rFonts w:ascii="Consolas" w:hAnsi="Consolas" w:cs="Consolas"/>
-                <w:color w:val="0000FF"/>
-                <w:sz w:val="19"/>
-                <w:szCs w:val="19"/>
-              </w:rPr>
-              <w:t>FillAndExpand</w:t>
-            </w:r>
-            <w:proofErr w:type="spellEnd"/>
-            <w:r>
-              <w:rPr>
-                <w:rFonts w:ascii="Consolas" w:hAnsi="Consolas" w:cs="Consolas"/>
-                <w:color w:val="0000FF"/>
-                <w:sz w:val="19"/>
-                <w:szCs w:val="19"/>
-              </w:rPr>
-              <w:t>"</w:t>
-            </w:r>
-            <w:r>
-              <w:rPr>
-                <w:rFonts w:ascii="Consolas" w:hAnsi="Consolas" w:cs="Consolas"/>
-                <w:color w:val="FF0000"/>
-                <w:sz w:val="19"/>
-                <w:szCs w:val="19"/>
-              </w:rPr>
-              <w:t xml:space="preserve"> </w:t>
-            </w:r>
-            <w:proofErr w:type="spellStart"/>
-            <w:r>
-              <w:rPr>
-                <w:rFonts w:ascii="Consolas" w:hAnsi="Consolas" w:cs="Consolas"/>
-                <w:color w:val="FF0000"/>
-                <w:sz w:val="19"/>
-                <w:szCs w:val="19"/>
-              </w:rPr>
-              <w:t>VerticalOptions</w:t>
-            </w:r>
-            <w:proofErr w:type="spellEnd"/>
-            <w:r>
-              <w:rPr>
-                <w:rFonts w:ascii="Consolas" w:hAnsi="Consolas" w:cs="Consolas"/>
-                <w:color w:val="0000FF"/>
-                <w:sz w:val="19"/>
-                <w:szCs w:val="19"/>
-              </w:rPr>
-              <w:t>="</w:t>
-            </w:r>
-            <w:proofErr w:type="spellStart"/>
-            <w:r>
-              <w:rPr>
-                <w:rFonts w:ascii="Consolas" w:hAnsi="Consolas" w:cs="Consolas"/>
-                <w:color w:val="0000FF"/>
-                <w:sz w:val="19"/>
-                <w:szCs w:val="19"/>
-              </w:rPr>
-              <w:t>FillAndExpand</w:t>
-            </w:r>
-            <w:proofErr w:type="spellEnd"/>
-            <w:r>
-              <w:rPr>
-                <w:rFonts w:ascii="Consolas" w:hAnsi="Consolas" w:cs="Consolas"/>
-                <w:color w:val="0000FF"/>
-                <w:sz w:val="19"/>
-                <w:szCs w:val="19"/>
-              </w:rPr>
-              <w:t>"&gt;</w:t>
+              <w:t>="FillAndExpand"&gt;</w:t>
             </w:r>
             <w:r>
               <w:rPr>
@@ -405,7 +276,6 @@
               </w:rPr>
               <w:t>&lt;/</w:t>
             </w:r>
-            <w:proofErr w:type="spellStart"/>
             <w:r>
               <w:rPr>
                 <w:rFonts w:ascii="Consolas" w:hAnsi="Consolas" w:cs="Consolas"/>
@@ -433,7 +303,6 @@
               </w:rPr>
               <w:t>XFDataGridControl</w:t>
             </w:r>
-            <w:proofErr w:type="spellEnd"/>
             <w:r>
               <w:rPr>
                 <w:rFonts w:ascii="Consolas" w:hAnsi="Consolas" w:cs="Consolas"/>
@@ -485,27 +354,7 @@
                 <w:sz w:val="19"/>
                 <w:szCs w:val="19"/>
               </w:rPr>
-              <w:t xml:space="preserve">            </w:t>
-            </w:r>
-            <w:proofErr w:type="spellStart"/>
-            <w:r>
-              <w:rPr>
-                <w:rFonts w:ascii="Consolas" w:hAnsi="Consolas" w:cs="Consolas"/>
-                <w:color w:val="000000"/>
-                <w:sz w:val="19"/>
-                <w:szCs w:val="19"/>
-              </w:rPr>
-              <w:t>XFDataGridControl</w:t>
-            </w:r>
-            <w:proofErr w:type="spellEnd"/>
-            <w:r>
-              <w:rPr>
-                <w:rFonts w:ascii="Consolas" w:hAnsi="Consolas" w:cs="Consolas"/>
-                <w:color w:val="000000"/>
-                <w:sz w:val="19"/>
-                <w:szCs w:val="19"/>
-              </w:rPr>
-              <w:t xml:space="preserve"> control = </w:t>
+              <w:t xml:space="preserve">            XFDataGridControl control = </w:t>
             </w:r>
             <w:r>
               <w:rPr>
@@ -523,27 +372,7 @@
                 <w:sz w:val="19"/>
                 <w:szCs w:val="19"/>
               </w:rPr>
-              <w:t xml:space="preserve"> </w:t>
-            </w:r>
-            <w:proofErr w:type="spellStart"/>
-            <w:r>
-              <w:rPr>
-                <w:rFonts w:ascii="Consolas" w:hAnsi="Consolas" w:cs="Consolas"/>
-                <w:color w:val="000000"/>
-                <w:sz w:val="19"/>
-                <w:szCs w:val="19"/>
-              </w:rPr>
-              <w:t>XFDataGridControl</w:t>
-            </w:r>
-            <w:proofErr w:type="spellEnd"/>
-            <w:r>
-              <w:rPr>
-                <w:rFonts w:ascii="Consolas" w:hAnsi="Consolas" w:cs="Consolas"/>
-                <w:color w:val="000000"/>
-                <w:sz w:val="19"/>
-                <w:szCs w:val="19"/>
-              </w:rPr>
-              <w:t>();</w:t>
+              <w:t xml:space="preserve"> XFDataGridControl();</w:t>
             </w:r>
           </w:p>
           <w:p>
@@ -565,47 +394,7 @@
                 <w:sz w:val="19"/>
                 <w:szCs w:val="19"/>
               </w:rPr>
-              <w:t xml:space="preserve">            </w:t>
-            </w:r>
-            <w:proofErr w:type="spellStart"/>
-            <w:r>
-              <w:rPr>
-                <w:rFonts w:ascii="Consolas" w:hAnsi="Consolas" w:cs="Consolas"/>
-                <w:color w:val="000000"/>
-                <w:sz w:val="19"/>
-                <w:szCs w:val="19"/>
-              </w:rPr>
-              <w:t>control.ItemsSource</w:t>
-            </w:r>
-            <w:proofErr w:type="spellEnd"/>
-            <w:r>
-              <w:rPr>
-                <w:rFonts w:ascii="Consolas" w:hAnsi="Consolas" w:cs="Consolas"/>
-                <w:color w:val="000000"/>
-                <w:sz w:val="19"/>
-                <w:szCs w:val="19"/>
-              </w:rPr>
-              <w:t xml:space="preserve"> = </w:t>
-            </w:r>
-            <w:proofErr w:type="spellStart"/>
-            <w:r>
-              <w:rPr>
-                <w:rFonts w:ascii="Consolas" w:hAnsi="Consolas" w:cs="Consolas"/>
-                <w:color w:val="000000"/>
-                <w:sz w:val="19"/>
-                <w:szCs w:val="19"/>
-              </w:rPr>
-              <w:t>model.Itemsource</w:t>
-            </w:r>
-            <w:proofErr w:type="spellEnd"/>
-            <w:r>
-              <w:rPr>
-                <w:rFonts w:ascii="Consolas" w:hAnsi="Consolas" w:cs="Consolas"/>
-                <w:color w:val="000000"/>
-                <w:sz w:val="19"/>
-                <w:szCs w:val="19"/>
-              </w:rPr>
-              <w:t>;</w:t>
+              <w:t xml:space="preserve">            control.ItemsSource = model.Itemsource;</w:t>
             </w:r>
           </w:p>
           <w:p>
@@ -627,67 +416,7 @@
                 <w:sz w:val="19"/>
                 <w:szCs w:val="19"/>
               </w:rPr>
-              <w:t xml:space="preserve">            </w:t>
-            </w:r>
-            <w:proofErr w:type="spellStart"/>
-            <w:r>
-              <w:rPr>
-                <w:rFonts w:ascii="Consolas" w:hAnsi="Consolas" w:cs="Consolas"/>
-                <w:color w:val="000000"/>
-                <w:sz w:val="19"/>
-                <w:szCs w:val="19"/>
-              </w:rPr>
-              <w:t>control.ColumnsSource</w:t>
-            </w:r>
-            <w:proofErr w:type="spellEnd"/>
-            <w:r>
-              <w:rPr>
-                <w:rFonts w:ascii="Consolas" w:hAnsi="Consolas" w:cs="Consolas"/>
-                <w:color w:val="000000"/>
-                <w:sz w:val="19"/>
-                <w:szCs w:val="19"/>
-              </w:rPr>
-              <w:t xml:space="preserve"> = (List&lt;</w:t>
-            </w:r>
-            <w:proofErr w:type="spellStart"/>
-            <w:r>
-              <w:rPr>
-                <w:rFonts w:ascii="Consolas" w:hAnsi="Consolas" w:cs="Consolas"/>
-                <w:color w:val="000000"/>
-                <w:sz w:val="19"/>
-                <w:szCs w:val="19"/>
-              </w:rPr>
-              <w:t>XFGridColumn</w:t>
-            </w:r>
-            <w:proofErr w:type="spellEnd"/>
-            <w:r>
-              <w:rPr>
-                <w:rFonts w:ascii="Consolas" w:hAnsi="Consolas" w:cs="Consolas"/>
-                <w:color w:val="000000"/>
-                <w:sz w:val="19"/>
-                <w:szCs w:val="19"/>
-              </w:rPr>
-              <w:t>&gt;)</w:t>
-            </w:r>
-            <w:proofErr w:type="spellStart"/>
-            <w:r>
-              <w:rPr>
-                <w:rFonts w:ascii="Consolas" w:hAnsi="Consolas" w:cs="Consolas"/>
-                <w:color w:val="000000"/>
-                <w:sz w:val="19"/>
-                <w:szCs w:val="19"/>
-              </w:rPr>
-              <w:t>model.GridColumns</w:t>
-            </w:r>
-            <w:proofErr w:type="spellEnd"/>
-            <w:r>
-              <w:rPr>
-                <w:rFonts w:ascii="Consolas" w:hAnsi="Consolas" w:cs="Consolas"/>
-                <w:color w:val="000000"/>
-                <w:sz w:val="19"/>
-                <w:szCs w:val="19"/>
-              </w:rPr>
-              <w:t>;</w:t>
+              <w:t xml:space="preserve">            control.ColumnsSource = (List&lt;XFGridColumn&gt;)model.GridColumns;</w:t>
             </w:r>
           </w:p>
           <w:p>
@@ -709,27 +438,7 @@
                 <w:sz w:val="19"/>
                 <w:szCs w:val="19"/>
               </w:rPr>
-              <w:t xml:space="preserve">            </w:t>
-            </w:r>
-            <w:proofErr w:type="spellStart"/>
-            <w:r>
-              <w:rPr>
-                <w:rFonts w:ascii="Consolas" w:hAnsi="Consolas" w:cs="Consolas"/>
-                <w:color w:val="000000"/>
-                <w:sz w:val="19"/>
-                <w:szCs w:val="19"/>
-              </w:rPr>
-              <w:t>control.EnablePagination</w:t>
-            </w:r>
-            <w:proofErr w:type="spellEnd"/>
-            <w:r>
-              <w:rPr>
-                <w:rFonts w:ascii="Consolas" w:hAnsi="Consolas" w:cs="Consolas"/>
-                <w:color w:val="000000"/>
-                <w:sz w:val="19"/>
-                <w:szCs w:val="19"/>
-              </w:rPr>
-              <w:t xml:space="preserve"> = </w:t>
+              <w:t xml:space="preserve">            control.EnablePagination = </w:t>
             </w:r>
             <w:r>
               <w:rPr>
@@ -758,27 +467,7 @@
                 <w:sz w:val="19"/>
                 <w:szCs w:val="19"/>
               </w:rPr>
-              <w:t xml:space="preserve">            </w:t>
-            </w:r>
-            <w:proofErr w:type="spellStart"/>
-            <w:r>
-              <w:rPr>
-                <w:rFonts w:ascii="Consolas" w:hAnsi="Consolas" w:cs="Consolas"/>
-                <w:color w:val="000000"/>
-                <w:sz w:val="19"/>
-                <w:szCs w:val="19"/>
-              </w:rPr>
-              <w:t>control.ShowRecordPerPages</w:t>
-            </w:r>
-            <w:proofErr w:type="spellEnd"/>
-            <w:r>
-              <w:rPr>
-                <w:rFonts w:ascii="Consolas" w:hAnsi="Consolas" w:cs="Consolas"/>
-                <w:color w:val="000000"/>
-                <w:sz w:val="19"/>
-                <w:szCs w:val="19"/>
-              </w:rPr>
-              <w:t xml:space="preserve"> = 12;</w:t>
+              <w:t xml:space="preserve">            control.ShowRecordPerPages = 12;</w:t>
             </w:r>
           </w:p>
         </w:tc>
@@ -811,34 +500,10 @@
         </w:numPr>
       </w:pPr>
       <w:r>
-        <w:t xml:space="preserve">This component implemented using </w:t>
-      </w:r>
-      <w:proofErr w:type="spellStart"/>
-      <w:r>
-        <w:t>xamarin.Forms</w:t>
-      </w:r>
-      <w:proofErr w:type="spellEnd"/>
-      <w:r>
-        <w:t>. It’</w:t>
-      </w:r>
-      <w:r>
-        <w:t xml:space="preserve">s not depends </w:t>
-      </w:r>
-      <w:proofErr w:type="spellStart"/>
-      <w:r>
-        <w:t>xamarin.android</w:t>
-      </w:r>
-      <w:proofErr w:type="spellEnd"/>
-      <w:r>
-        <w:t>\</w:t>
-      </w:r>
-      <w:proofErr w:type="spellStart"/>
-      <w:r>
-        <w:t>ios</w:t>
-      </w:r>
-      <w:proofErr w:type="spellEnd"/>
-      <w:r>
-        <w:t>.</w:t>
+        <w:t>This component implemented using xamarin.Forms. It’</w:t>
+      </w:r>
+      <w:r>
+        <w:t>s not depends xamarin.android\ios.</w:t>
       </w:r>
     </w:p>
     <w:p>
@@ -864,7 +529,6 @@
       <w:r>
         <w:t>We can use the “</w:t>
       </w:r>
-      <w:proofErr w:type="spellStart"/>
       <w:r>
         <w:rPr>
           <w:rFonts w:ascii="Consolas" w:hAnsi="Consolas" w:cs="Consolas"/>
@@ -875,7 +539,6 @@
         </w:rPr>
         <w:t>EnablePagination</w:t>
       </w:r>
-      <w:proofErr w:type="spellEnd"/>
       <w:r>
         <w:t>” property to achieve the basic pagination support.</w:t>
       </w:r>
@@ -901,15 +564,7 @@
         </w:numPr>
       </w:pPr>
       <w:r>
-        <w:t xml:space="preserve">We can use the below property and events to </w:t>
-      </w:r>
-      <w:proofErr w:type="spellStart"/>
-      <w:r>
-        <w:t>achive</w:t>
-      </w:r>
-      <w:proofErr w:type="spellEnd"/>
-      <w:r>
-        <w:t xml:space="preserve"> this.</w:t>
+        <w:t>We can use the below property and events to achive this.</w:t>
       </w:r>
     </w:p>
     <w:p>
@@ -929,7 +584,6 @@
         </w:rPr>
         <w:t>“</w:t>
       </w:r>
-      <w:proofErr w:type="spellStart"/>
       <w:r>
         <w:rPr>
           <w:rFonts w:ascii="Consolas" w:hAnsi="Consolas" w:cs="Consolas"/>
@@ -940,7 +594,6 @@
         </w:rPr>
         <w:t>EnablePagination</w:t>
       </w:r>
-      <w:proofErr w:type="spellEnd"/>
       <w:r>
         <w:rPr>
           <w:rFonts w:ascii="Consolas" w:hAnsi="Consolas" w:cs="Consolas"/>
@@ -968,7 +621,6 @@
         </w:rPr>
         <w:t>“</w:t>
       </w:r>
-      <w:proofErr w:type="spellStart"/>
       <w:r>
         <w:rPr>
           <w:rFonts w:ascii="Consolas" w:hAnsi="Consolas" w:cs="Consolas"/>
@@ -979,7 +631,6 @@
         </w:rPr>
         <w:t>EnableVirtualPagination</w:t>
       </w:r>
-      <w:proofErr w:type="spellEnd"/>
       <w:r>
         <w:rPr>
           <w:rFonts w:ascii="Consolas" w:hAnsi="Consolas" w:cs="Consolas"/>
@@ -1007,7 +658,6 @@
         </w:rPr>
         <w:t>“</w:t>
       </w:r>
-      <w:proofErr w:type="spellStart"/>
       <w:r>
         <w:rPr>
           <w:rFonts w:ascii="Consolas" w:hAnsi="Consolas" w:cs="Consolas"/>
@@ -1018,7 +668,6 @@
         </w:rPr>
         <w:t>OnNeedDataSource</w:t>
       </w:r>
-      <w:proofErr w:type="spellEnd"/>
       <w:r>
         <w:rPr>
           <w:rFonts w:ascii="Consolas" w:hAnsi="Consolas" w:cs="Consolas"/>
@@ -1055,7 +704,6 @@
         </w:rPr>
         <w:t>Also, should mention the total record count in “</w:t>
       </w:r>
-      <w:proofErr w:type="spellStart"/>
       <w:r>
         <w:rPr>
           <w:rFonts w:ascii="Consolas" w:hAnsi="Consolas" w:cs="Consolas"/>
@@ -1066,7 +714,6 @@
         </w:rPr>
         <w:t>VirtualRecordCount</w:t>
       </w:r>
-      <w:proofErr w:type="spellEnd"/>
       <w:r>
         <w:rPr>
           <w:rFonts w:ascii="Consolas" w:hAnsi="Consolas" w:cs="Consolas"/>
@@ -1107,7 +754,6 @@
         </w:rPr>
         <w:t>“</w:t>
       </w:r>
-      <w:proofErr w:type="spellStart"/>
       <w:r>
         <w:rPr>
           <w:rFonts w:ascii="Consolas" w:hAnsi="Consolas" w:cs="Consolas"/>
@@ -1118,7 +764,6 @@
         </w:rPr>
         <w:t>EnablePullToRefresh</w:t>
       </w:r>
-      <w:proofErr w:type="spellEnd"/>
       <w:r>
         <w:rPr>
           <w:rFonts w:ascii="Consolas" w:hAnsi="Consolas" w:cs="Consolas"/>
@@ -1156,7 +801,6 @@
         </w:rPr>
         <w:t>Should implement the “</w:t>
       </w:r>
-      <w:proofErr w:type="spellStart"/>
       <w:r>
         <w:rPr>
           <w:rFonts w:ascii="Consolas" w:hAnsi="Consolas" w:cs="Consolas"/>
@@ -1167,7 +811,6 @@
         </w:rPr>
         <w:t>OnPullToRefresh</w:t>
       </w:r>
-      <w:proofErr w:type="spellEnd"/>
       <w:r>
         <w:rPr>
           <w:rFonts w:ascii="Consolas" w:hAnsi="Consolas" w:cs="Consolas"/>
@@ -1201,7 +844,6 @@
       <w:r>
         <w:t>We can customize the header text styles using “</w:t>
       </w:r>
-      <w:proofErr w:type="spellStart"/>
       <w:r>
         <w:rPr>
           <w:rFonts w:ascii="Consolas" w:hAnsi="Consolas" w:cs="Consolas"/>
@@ -1212,7 +854,6 @@
         </w:rPr>
         <w:t>GridHeaderStyle</w:t>
       </w:r>
-      <w:proofErr w:type="spellEnd"/>
       <w:r>
         <w:t>” object.</w:t>
       </w:r>
@@ -1240,7 +881,6 @@
       <w:r>
         <w:t>We can customize the Item text styles using “</w:t>
       </w:r>
-      <w:proofErr w:type="spellStart"/>
       <w:r>
         <w:rPr>
           <w:rFonts w:ascii="Consolas" w:hAnsi="Consolas" w:cs="Consolas"/>
@@ -1251,7 +891,6 @@
         </w:rPr>
         <w:t>GridItemStyle</w:t>
       </w:r>
-      <w:proofErr w:type="spellEnd"/>
       <w:r>
         <w:t>” object.</w:t>
       </w:r>
@@ -1268,15 +907,7 @@
         <w:t xml:space="preserve">Customize </w:t>
       </w:r>
       <w:r>
-        <w:t xml:space="preserve">the Grid Header, Item and </w:t>
-      </w:r>
-      <w:proofErr w:type="spellStart"/>
-      <w:r>
-        <w:t>paginator</w:t>
-      </w:r>
-      <w:proofErr w:type="spellEnd"/>
-      <w:r>
-        <w:t>.</w:t>
+        <w:t>the Grid Header, Item and paginator.</w:t>
       </w:r>
     </w:p>
     <w:tbl>
@@ -1287,8 +918,8 @@
         <w:tblLook w:val="04A0"/>
       </w:tblPr>
       <w:tblGrid>
-        <w:gridCol w:w="4470"/>
-        <w:gridCol w:w="4412"/>
+        <w:gridCol w:w="4491"/>
+        <w:gridCol w:w="4391"/>
       </w:tblGrid>
       <w:tr>
         <w:tc>
@@ -1334,7 +965,6 @@
             <w:tcW w:w="4621" w:type="dxa"/>
           </w:tcPr>
           <w:p>
-            <w:proofErr w:type="spellStart"/>
             <w:r>
               <w:rPr>
                 <w:rFonts w:ascii="Consolas" w:hAnsi="Consolas" w:cs="Consolas"/>
@@ -1344,7 +974,6 @@
               </w:rPr>
               <w:t>GridRowHeight</w:t>
             </w:r>
-            <w:proofErr w:type="spellEnd"/>
           </w:p>
         </w:tc>
         <w:tc>
@@ -1372,7 +1001,6 @@
                 <w:szCs w:val="19"/>
               </w:rPr>
             </w:pPr>
-            <w:proofErr w:type="spellStart"/>
             <w:r>
               <w:rPr>
                 <w:rFonts w:ascii="Consolas" w:hAnsi="Consolas" w:cs="Consolas"/>
@@ -1382,7 +1010,6 @@
               </w:rPr>
               <w:t>HeaderHeight</w:t>
             </w:r>
-            <w:proofErr w:type="spellEnd"/>
           </w:p>
         </w:tc>
         <w:tc>
@@ -1410,7 +1037,6 @@
                 <w:szCs w:val="19"/>
               </w:rPr>
             </w:pPr>
-            <w:proofErr w:type="spellStart"/>
             <w:r>
               <w:rPr>
                 <w:rFonts w:ascii="Consolas" w:hAnsi="Consolas" w:cs="Consolas"/>
@@ -1420,7 +1046,6 @@
               </w:rPr>
               <w:t>ItemsSource</w:t>
             </w:r>
-            <w:proofErr w:type="spellEnd"/>
           </w:p>
         </w:tc>
         <w:tc>
@@ -1448,7 +1073,6 @@
                 <w:szCs w:val="19"/>
               </w:rPr>
             </w:pPr>
-            <w:proofErr w:type="spellStart"/>
             <w:r>
               <w:rPr>
                 <w:rFonts w:ascii="Consolas" w:hAnsi="Consolas" w:cs="Consolas"/>
@@ -1458,24 +1082,15 @@
               </w:rPr>
               <w:t>PaginatorHeight</w:t>
             </w:r>
-            <w:proofErr w:type="spellEnd"/>
-          </w:p>
-        </w:tc>
-        <w:tc>
-          <w:tcPr>
-            <w:tcW w:w="4621" w:type="dxa"/>
-          </w:tcPr>
-          <w:p>
-            <w:r>
-              <w:t xml:space="preserve">We can set the </w:t>
-            </w:r>
-            <w:proofErr w:type="spellStart"/>
-            <w:r>
-              <w:t>paginator</w:t>
-            </w:r>
-            <w:proofErr w:type="spellEnd"/>
-            <w:r>
-              <w:t xml:space="preserve"> Height</w:t>
+          </w:p>
+        </w:tc>
+        <w:tc>
+          <w:tcPr>
+            <w:tcW w:w="4621" w:type="dxa"/>
+          </w:tcPr>
+          <w:p>
+            <w:r>
+              <w:t>We can set the paginator Height</w:t>
             </w:r>
           </w:p>
         </w:tc>
@@ -1494,7 +1109,6 @@
                 <w:szCs w:val="19"/>
               </w:rPr>
             </w:pPr>
-            <w:proofErr w:type="spellStart"/>
             <w:r>
               <w:rPr>
                 <w:rFonts w:ascii="Consolas" w:hAnsi="Consolas" w:cs="Consolas"/>
@@ -1505,7 +1119,6 @@
               <w:lastRenderedPageBreak/>
               <w:t>ShowRecordPerPages</w:t>
             </w:r>
-            <w:proofErr w:type="spellEnd"/>
           </w:p>
         </w:tc>
         <w:tc>
@@ -1533,7 +1146,6 @@
                 <w:szCs w:val="19"/>
               </w:rPr>
             </w:pPr>
-            <w:proofErr w:type="spellStart"/>
             <w:r>
               <w:rPr>
                 <w:rFonts w:ascii="Consolas" w:hAnsi="Consolas" w:cs="Consolas"/>
@@ -1543,24 +1155,15 @@
               </w:rPr>
               <w:t>GridBackgroundColor</w:t>
             </w:r>
-            <w:proofErr w:type="spellEnd"/>
-          </w:p>
-        </w:tc>
-        <w:tc>
-          <w:tcPr>
-            <w:tcW w:w="4621" w:type="dxa"/>
-          </w:tcPr>
-          <w:p>
-            <w:r>
-              <w:t xml:space="preserve">We can set the background </w:t>
-            </w:r>
-            <w:proofErr w:type="spellStart"/>
-            <w:r>
-              <w:t>color</w:t>
-            </w:r>
-            <w:proofErr w:type="spellEnd"/>
-            <w:r>
-              <w:t xml:space="preserve"> to grid</w:t>
+          </w:p>
+        </w:tc>
+        <w:tc>
+          <w:tcPr>
+            <w:tcW w:w="4621" w:type="dxa"/>
+          </w:tcPr>
+          <w:p>
+            <w:r>
+              <w:t>We can set the background color to grid</w:t>
             </w:r>
           </w:p>
         </w:tc>
@@ -1579,7 +1182,6 @@
                 <w:szCs w:val="19"/>
               </w:rPr>
             </w:pPr>
-            <w:proofErr w:type="spellStart"/>
             <w:r>
               <w:rPr>
                 <w:rFonts w:ascii="Consolas" w:hAnsi="Consolas" w:cs="Consolas"/>
@@ -1589,24 +1191,15 @@
               </w:rPr>
               <w:t>GridBorderColor</w:t>
             </w:r>
-            <w:proofErr w:type="spellEnd"/>
-          </w:p>
-        </w:tc>
-        <w:tc>
-          <w:tcPr>
-            <w:tcW w:w="4621" w:type="dxa"/>
-          </w:tcPr>
-          <w:p>
-            <w:r>
-              <w:t xml:space="preserve">We can set the border </w:t>
-            </w:r>
-            <w:proofErr w:type="spellStart"/>
-            <w:r>
-              <w:t>color</w:t>
-            </w:r>
-            <w:proofErr w:type="spellEnd"/>
-            <w:r>
-              <w:t xml:space="preserve"> to grid</w:t>
+          </w:p>
+        </w:tc>
+        <w:tc>
+          <w:tcPr>
+            <w:tcW w:w="4621" w:type="dxa"/>
+          </w:tcPr>
+          <w:p>
+            <w:r>
+              <w:t>We can set the border color to grid</w:t>
             </w:r>
           </w:p>
         </w:tc>
@@ -1625,7 +1218,6 @@
                 <w:szCs w:val="19"/>
               </w:rPr>
             </w:pPr>
-            <w:proofErr w:type="spellStart"/>
             <w:r>
               <w:rPr>
                 <w:rFonts w:ascii="Consolas" w:hAnsi="Consolas" w:cs="Consolas"/>
@@ -1635,7 +1227,6 @@
               </w:rPr>
               <w:t>GridBorderWidth</w:t>
             </w:r>
-            <w:proofErr w:type="spellEnd"/>
           </w:p>
         </w:tc>
         <w:tc>
@@ -1663,7 +1254,6 @@
                 <w:szCs w:val="19"/>
               </w:rPr>
             </w:pPr>
-            <w:proofErr w:type="spellStart"/>
             <w:r>
               <w:rPr>
                 <w:rFonts w:ascii="Consolas" w:hAnsi="Consolas" w:cs="Consolas"/>
@@ -1673,7 +1263,42 @@
               </w:rPr>
               <w:t>HeaderColor</w:t>
             </w:r>
-            <w:proofErr w:type="spellEnd"/>
+          </w:p>
+        </w:tc>
+        <w:tc>
+          <w:tcPr>
+            <w:tcW w:w="4621" w:type="dxa"/>
+          </w:tcPr>
+          <w:p>
+            <w:r>
+              <w:t>We can set the color of the grid header.</w:t>
+            </w:r>
+          </w:p>
+        </w:tc>
+      </w:tr>
+      <w:tr>
+        <w:tc>
+          <w:tcPr>
+            <w:tcW w:w="4621" w:type="dxa"/>
+          </w:tcPr>
+          <w:p>
+            <w:pPr>
+              <w:rPr>
+                <w:rFonts w:ascii="Consolas" w:hAnsi="Consolas" w:cs="Consolas"/>
+                <w:color w:val="000000"/>
+                <w:sz w:val="19"/>
+                <w:szCs w:val="19"/>
+              </w:rPr>
+            </w:pPr>
+            <w:r>
+              <w:rPr>
+                <w:rFonts w:ascii="Consolas" w:hAnsi="Consolas" w:cs="Consolas"/>
+                <w:color w:val="000000"/>
+                <w:sz w:val="19"/>
+                <w:szCs w:val="19"/>
+              </w:rPr>
+              <w:t>HeaderSelectorHeight</w:t>
+            </w:r>
           </w:p>
         </w:tc>
         <w:tc>
@@ -1684,13 +1309,47 @@
             <w:r>
               <w:t xml:space="preserve">We can set the </w:t>
             </w:r>
-            <w:proofErr w:type="spellStart"/>
-            <w:r>
-              <w:t>color</w:t>
-            </w:r>
-            <w:proofErr w:type="spellEnd"/>
-            <w:r>
-              <w:t xml:space="preserve"> of the grid header.</w:t>
+            <w:r>
+              <w:t>height</w:t>
+            </w:r>
+            <w:r>
+              <w:t xml:space="preserve"> of the grid header selector.</w:t>
+            </w:r>
+          </w:p>
+        </w:tc>
+      </w:tr>
+      <w:tr>
+        <w:tc>
+          <w:tcPr>
+            <w:tcW w:w="4621" w:type="dxa"/>
+          </w:tcPr>
+          <w:p>
+            <w:pPr>
+              <w:rPr>
+                <w:rFonts w:ascii="Consolas" w:hAnsi="Consolas" w:cs="Consolas"/>
+                <w:color w:val="000000"/>
+                <w:sz w:val="19"/>
+                <w:szCs w:val="19"/>
+              </w:rPr>
+            </w:pPr>
+            <w:r>
+              <w:rPr>
+                <w:rFonts w:ascii="Consolas" w:hAnsi="Consolas" w:cs="Consolas"/>
+                <w:color w:val="000000"/>
+                <w:sz w:val="19"/>
+                <w:szCs w:val="19"/>
+              </w:rPr>
+              <w:t>PaginatorBackgroundColor</w:t>
+            </w:r>
+          </w:p>
+        </w:tc>
+        <w:tc>
+          <w:tcPr>
+            <w:tcW w:w="4621" w:type="dxa"/>
+          </w:tcPr>
+          <w:p>
+            <w:r>
+              <w:t>We can set the color of the grid paginator</w:t>
             </w:r>
           </w:p>
         </w:tc>
@@ -1748,7 +1407,6 @@
             <w:tcW w:w="4621" w:type="dxa"/>
           </w:tcPr>
           <w:p>
-            <w:proofErr w:type="spellStart"/>
             <w:r>
               <w:rPr>
                 <w:rFonts w:ascii="Consolas" w:hAnsi="Consolas" w:cs="Consolas"/>
@@ -1758,7 +1416,6 @@
               </w:rPr>
               <w:t>OnItemSelect</w:t>
             </w:r>
-            <w:proofErr w:type="spellEnd"/>
           </w:p>
         </w:tc>
         <w:tc>
@@ -1786,7 +1443,6 @@
                 <w:szCs w:val="19"/>
               </w:rPr>
             </w:pPr>
-            <w:proofErr w:type="spellStart"/>
             <w:r>
               <w:rPr>
                 <w:rFonts w:ascii="Consolas" w:hAnsi="Consolas" w:cs="Consolas"/>
@@ -1796,7 +1452,6 @@
               </w:rPr>
               <w:t>OnPullToRefresh</w:t>
             </w:r>
-            <w:proofErr w:type="spellEnd"/>
           </w:p>
         </w:tc>
         <w:tc>
@@ -1824,7 +1479,6 @@
                 <w:szCs w:val="19"/>
               </w:rPr>
             </w:pPr>
-            <w:proofErr w:type="spellStart"/>
             <w:r>
               <w:rPr>
                 <w:rFonts w:ascii="Consolas" w:hAnsi="Consolas" w:cs="Consolas"/>
@@ -1834,7 +1488,6 @@
               </w:rPr>
               <w:t>OnNeedDataSource</w:t>
             </w:r>
-            <w:proofErr w:type="spellEnd"/>
           </w:p>
         </w:tc>
         <w:tc>

</xml_diff>